<commit_message>
Update ch02 nostarch md+docx with src md; sending back to nostarch
</commit_message>
<xml_diff>
--- a/nostarch/docx/chapter02.docx
+++ b/nostarch/docx/chapter02.docx
@@ -1588,7 +1588,13 @@
         <w:t>io</w:t>
       </w:r>
       <w:r>
-        <w:t xml:space="preserve"> library with </w:t>
+        <w:t xml:space="preserve"> </w:t>
+      </w:r>
+      <w:r>
+        <w:t>module</w:t>
+      </w:r>
+      <w:r>
+        <w:t xml:space="preserve"> with </w:t>
       </w:r>
       <w:r>
         <w:rPr>

</xml_diff>